<commit_message>
Various corrections / enhancements
</commit_message>
<xml_diff>
--- a/Opale/Templates/Mail_Template.docx
+++ b/Opale/Templates/Mail_Template.docx
@@ -2,13 +2,14 @@
 <file path=word/document.xml><?xml version="1.0" encoding="utf-8"?>
 <w:document xmlns:wpc="http://schemas.microsoft.com/office/word/2010/wordprocessingCanvas" xmlns:mo="http://schemas.microsoft.com/office/mac/office/2008/main" xmlns:mc="http://schemas.openxmlformats.org/markup-compatibility/2006" xmlns:mv="urn:schemas-microsoft-com:mac:vml" xmlns:o="urn:schemas-microsoft-com:office:office" xmlns:r="http://schemas.openxmlformats.org/officeDocument/2006/relationships" xmlns:m="http://schemas.openxmlformats.org/officeDocument/2006/math" xmlns:v="urn:schemas-microsoft-com:vml" xmlns:wp14="http://schemas.microsoft.com/office/word/2010/wordprocessingDrawing" xmlns:wp="http://schemas.openxmlformats.org/drawingml/2006/wordprocessingDrawing" xmlns:w10="urn:schemas-microsoft-com:office:word" xmlns:w="http://schemas.openxmlformats.org/wordprocessingml/2006/main" xmlns:w14="http://schemas.microsoft.com/office/word/2010/wordml" xmlns:wpg="http://schemas.microsoft.com/office/word/2010/wordprocessingGroup" xmlns:wpi="http://schemas.microsoft.com/office/word/2010/wordprocessingInk" xmlns:wne="http://schemas.microsoft.com/office/word/2006/wordml" xmlns:wps="http://schemas.microsoft.com/office/word/2010/wordprocessingShape" mc:Ignorable="w14 wp14">
   <w:body>
-    <w:p>
-      <w:bookmarkStart w:id="0" w:name="_GoBack"/>
-    </w:p>
-    <w:bookmarkEnd w:id="0"/>
+    <w:p/>
     <w:sectPr>
-      <w:headerReference w:type="default" r:id="rId7"/>
-      <w:footerReference w:type="default" r:id="rId8"/>
+      <w:headerReference w:type="even" r:id="rId7"/>
+      <w:headerReference w:type="default" r:id="rId8"/>
+      <w:footerReference w:type="even" r:id="rId9"/>
+      <w:footerReference w:type="default" r:id="rId10"/>
+      <w:headerReference w:type="first" r:id="rId11"/>
+      <w:footerReference w:type="first" r:id="rId12"/>
       <w:pgSz w:w="11900" w:h="16840"/>
       <w:pgMar w:top="1440" w:right="1440" w:bottom="1440" w:left="1440" w:header="708" w:footer="708" w:gutter="0"/>
       <w:cols w:space="708"/>
@@ -39,6 +40,16 @@
 
 <file path=word/footer1.xml><?xml version="1.0" encoding="utf-8"?>
 <w:ftr xmlns:wpc="http://schemas.microsoft.com/office/word/2010/wordprocessingCanvas" xmlns:mo="http://schemas.microsoft.com/office/mac/office/2008/main" xmlns:mc="http://schemas.openxmlformats.org/markup-compatibility/2006" xmlns:mv="urn:schemas-microsoft-com:mac:vml" xmlns:o="urn:schemas-microsoft-com:office:office" xmlns:r="http://schemas.openxmlformats.org/officeDocument/2006/relationships" xmlns:m="http://schemas.openxmlformats.org/officeDocument/2006/math" xmlns:v="urn:schemas-microsoft-com:vml" xmlns:wp14="http://schemas.microsoft.com/office/word/2010/wordprocessingDrawing" xmlns:wp="http://schemas.openxmlformats.org/drawingml/2006/wordprocessingDrawing" xmlns:w10="urn:schemas-microsoft-com:office:word" xmlns:w="http://schemas.openxmlformats.org/wordprocessingml/2006/main" xmlns:w14="http://schemas.microsoft.com/office/word/2010/wordml" xmlns:wpg="http://schemas.microsoft.com/office/word/2010/wordprocessingGroup" xmlns:wpi="http://schemas.microsoft.com/office/word/2010/wordprocessingInk" xmlns:wne="http://schemas.microsoft.com/office/word/2006/wordml" xmlns:wps="http://schemas.microsoft.com/office/word/2010/wordprocessingShape" mc:Ignorable="w14 wp14">
+  <w:p>
+    <w:pPr>
+      <w:pStyle w:val="Pieddepage"/>
+    </w:pPr>
+  </w:p>
+</w:ftr>
+</file>
+
+<file path=word/footer2.xml><?xml version="1.0" encoding="utf-8"?>
+<w:ftr xmlns:wpc="http://schemas.microsoft.com/office/word/2010/wordprocessingCanvas" xmlns:mo="http://schemas.microsoft.com/office/mac/office/2008/main" xmlns:mc="http://schemas.openxmlformats.org/markup-compatibility/2006" xmlns:mv="urn:schemas-microsoft-com:mac:vml" xmlns:o="urn:schemas-microsoft-com:office:office" xmlns:r="http://schemas.openxmlformats.org/officeDocument/2006/relationships" xmlns:m="http://schemas.openxmlformats.org/officeDocument/2006/math" xmlns:v="urn:schemas-microsoft-com:vml" xmlns:wp14="http://schemas.microsoft.com/office/word/2010/wordprocessingDrawing" xmlns:wp="http://schemas.openxmlformats.org/drawingml/2006/wordprocessingDrawing" xmlns:w10="urn:schemas-microsoft-com:office:word" xmlns:w="http://schemas.openxmlformats.org/wordprocessingml/2006/main" xmlns:w14="http://schemas.microsoft.com/office/word/2010/wordml" xmlns:wpg="http://schemas.microsoft.com/office/word/2010/wordprocessingGroup" xmlns:wpi="http://schemas.microsoft.com/office/word/2010/wordprocessingInk" xmlns:wne="http://schemas.microsoft.com/office/word/2006/wordml" xmlns:wps="http://schemas.microsoft.com/office/word/2010/wordprocessingShape" mc:Ignorable="w14 wp14">
   <w:tbl>
     <w:tblPr>
       <w:tblStyle w:val="Grille"/>
@@ -82,7 +93,20 @@
             <w:jc w:val="center"/>
           </w:pPr>
           <w:r>
-            <w:t>N° Adeli : 9400001</w:t>
+            <w:t xml:space="preserve">N° </w:t>
+          </w:r>
+          <w:bookmarkStart w:id="0" w:name="_GoBack"/>
+          <w:proofErr w:type="spellStart"/>
+          <w:r>
+            <w:t>Adeli</w:t>
+          </w:r>
+          <w:proofErr w:type="spellEnd"/>
+          <w:r>
+            <w:t> </w:t>
+          </w:r>
+          <w:bookmarkEnd w:id="0"/>
+          <w:r>
+            <w:t>: 9400001</w:t>
           </w:r>
         </w:p>
       </w:tc>
@@ -92,6 +116,16 @@
     <w:pPr>
       <w:pStyle w:val="Pieddepage"/>
       <w:jc w:val="center"/>
+    </w:pPr>
+  </w:p>
+</w:ftr>
+</file>
+
+<file path=word/footer3.xml><?xml version="1.0" encoding="utf-8"?>
+<w:ftr xmlns:wpc="http://schemas.microsoft.com/office/word/2010/wordprocessingCanvas" xmlns:mo="http://schemas.microsoft.com/office/mac/office/2008/main" xmlns:mc="http://schemas.openxmlformats.org/markup-compatibility/2006" xmlns:mv="urn:schemas-microsoft-com:mac:vml" xmlns:o="urn:schemas-microsoft-com:office:office" xmlns:r="http://schemas.openxmlformats.org/officeDocument/2006/relationships" xmlns:m="http://schemas.openxmlformats.org/officeDocument/2006/math" xmlns:v="urn:schemas-microsoft-com:vml" xmlns:wp14="http://schemas.microsoft.com/office/word/2010/wordprocessingDrawing" xmlns:wp="http://schemas.openxmlformats.org/drawingml/2006/wordprocessingDrawing" xmlns:w10="urn:schemas-microsoft-com:office:word" xmlns:w="http://schemas.openxmlformats.org/wordprocessingml/2006/main" xmlns:w14="http://schemas.microsoft.com/office/word/2010/wordml" xmlns:wpg="http://schemas.microsoft.com/office/word/2010/wordprocessingGroup" xmlns:wpi="http://schemas.microsoft.com/office/word/2010/wordprocessingInk" xmlns:wne="http://schemas.microsoft.com/office/word/2006/wordml" xmlns:wps="http://schemas.microsoft.com/office/word/2010/wordprocessingShape" mc:Ignorable="w14 wp14">
+  <w:p>
+    <w:pPr>
+      <w:pStyle w:val="Pieddepage"/>
     </w:pPr>
   </w:p>
 </w:ftr>
@@ -117,6 +151,16 @@
 </file>
 
 <file path=word/header1.xml><?xml version="1.0" encoding="utf-8"?>
+<w:hdr xmlns:wpc="http://schemas.microsoft.com/office/word/2010/wordprocessingCanvas" xmlns:mo="http://schemas.microsoft.com/office/mac/office/2008/main" xmlns:mc="http://schemas.openxmlformats.org/markup-compatibility/2006" xmlns:mv="urn:schemas-microsoft-com:mac:vml" xmlns:o="urn:schemas-microsoft-com:office:office" xmlns:r="http://schemas.openxmlformats.org/officeDocument/2006/relationships" xmlns:m="http://schemas.openxmlformats.org/officeDocument/2006/math" xmlns:v="urn:schemas-microsoft-com:vml" xmlns:wp14="http://schemas.microsoft.com/office/word/2010/wordprocessingDrawing" xmlns:wp="http://schemas.openxmlformats.org/drawingml/2006/wordprocessingDrawing" xmlns:w10="urn:schemas-microsoft-com:office:word" xmlns:w="http://schemas.openxmlformats.org/wordprocessingml/2006/main" xmlns:w14="http://schemas.microsoft.com/office/word/2010/wordml" xmlns:wpg="http://schemas.microsoft.com/office/word/2010/wordprocessingGroup" xmlns:wpi="http://schemas.microsoft.com/office/word/2010/wordprocessingInk" xmlns:wne="http://schemas.microsoft.com/office/word/2006/wordml" xmlns:wps="http://schemas.microsoft.com/office/word/2010/wordprocessingShape" mc:Ignorable="w14 wp14">
+  <w:p>
+    <w:pPr>
+      <w:pStyle w:val="En-tte"/>
+    </w:pPr>
+  </w:p>
+</w:hdr>
+</file>
+
+<file path=word/header2.xml><?xml version="1.0" encoding="utf-8"?>
 <w:hdr xmlns:wpc="http://schemas.microsoft.com/office/word/2010/wordprocessingCanvas" xmlns:mo="http://schemas.microsoft.com/office/mac/office/2008/main" xmlns:mc="http://schemas.openxmlformats.org/markup-compatibility/2006" xmlns:mv="urn:schemas-microsoft-com:mac:vml" xmlns:o="urn:schemas-microsoft-com:office:office" xmlns:r="http://schemas.openxmlformats.org/officeDocument/2006/relationships" xmlns:m="http://schemas.openxmlformats.org/officeDocument/2006/math" xmlns:v="urn:schemas-microsoft-com:vml" xmlns:wp14="http://schemas.microsoft.com/office/word/2010/wordprocessingDrawing" xmlns:wp="http://schemas.openxmlformats.org/drawingml/2006/wordprocessingDrawing" xmlns:w10="urn:schemas-microsoft-com:office:word" xmlns:w="http://schemas.openxmlformats.org/wordprocessingml/2006/main" xmlns:w14="http://schemas.microsoft.com/office/word/2010/wordml" xmlns:wpg="http://schemas.microsoft.com/office/word/2010/wordprocessingGroup" xmlns:wpi="http://schemas.microsoft.com/office/word/2010/wordprocessingInk" xmlns:wne="http://schemas.microsoft.com/office/word/2006/wordml" xmlns:wps="http://schemas.microsoft.com/office/word/2010/wordprocessingShape" mc:Ignorable="w14 wp14">
   <w:tbl>
     <w:tblPr>
@@ -181,7 +225,13 @@
             <w:rPr>
               <w:rFonts w:asciiTheme="majorHAnsi" w:hAnsiTheme="majorHAnsi"/>
             </w:rPr>
-            <w:t>Diplomée du C.E.E.S.O. Saint-Denis</w:t>
+            <w:t>Diplômée</w:t>
+          </w:r>
+          <w:r>
+            <w:rPr>
+              <w:rFonts w:asciiTheme="majorHAnsi" w:hAnsiTheme="majorHAnsi"/>
+            </w:rPr>
+            <w:t xml:space="preserve"> du C.E.E.S.O. Saint-Denis</w:t>
           </w:r>
         </w:p>
         <w:p>
@@ -195,7 +245,13 @@
             <w:rPr>
               <w:rFonts w:asciiTheme="majorHAnsi" w:hAnsiTheme="majorHAnsi"/>
             </w:rPr>
-            <w:t>Spécialisation pédiatrique</w:t>
+            <w:t>Spécialisation P</w:t>
+          </w:r>
+          <w:r>
+            <w:rPr>
+              <w:rFonts w:asciiTheme="majorHAnsi" w:hAnsiTheme="majorHAnsi"/>
+            </w:rPr>
+            <w:t>édiatrique</w:t>
           </w:r>
         </w:p>
       </w:tc>
@@ -258,6 +314,16 @@
       <w:rPr>
         <w:rFonts w:asciiTheme="majorHAnsi" w:hAnsiTheme="majorHAnsi"/>
       </w:rPr>
+    </w:pPr>
+  </w:p>
+</w:hdr>
+</file>
+
+<file path=word/header3.xml><?xml version="1.0" encoding="utf-8"?>
+<w:hdr xmlns:wpc="http://schemas.microsoft.com/office/word/2010/wordprocessingCanvas" xmlns:mo="http://schemas.microsoft.com/office/mac/office/2008/main" xmlns:mc="http://schemas.openxmlformats.org/markup-compatibility/2006" xmlns:mv="urn:schemas-microsoft-com:mac:vml" xmlns:o="urn:schemas-microsoft-com:office:office" xmlns:r="http://schemas.openxmlformats.org/officeDocument/2006/relationships" xmlns:m="http://schemas.openxmlformats.org/officeDocument/2006/math" xmlns:v="urn:schemas-microsoft-com:vml" xmlns:wp14="http://schemas.microsoft.com/office/word/2010/wordprocessingDrawing" xmlns:wp="http://schemas.openxmlformats.org/drawingml/2006/wordprocessingDrawing" xmlns:w10="urn:schemas-microsoft-com:office:word" xmlns:w="http://schemas.openxmlformats.org/wordprocessingml/2006/main" xmlns:w14="http://schemas.microsoft.com/office/word/2010/wordml" xmlns:wpg="http://schemas.microsoft.com/office/word/2010/wordprocessingGroup" xmlns:wpi="http://schemas.microsoft.com/office/word/2010/wordprocessingInk" xmlns:wne="http://schemas.microsoft.com/office/word/2006/wordml" xmlns:wps="http://schemas.microsoft.com/office/word/2010/wordprocessingShape" mc:Ignorable="w14 wp14">
+  <w:p>
+    <w:pPr>
+      <w:pStyle w:val="En-tte"/>
     </w:pPr>
   </w:p>
 </w:hdr>

</xml_diff>